<commit_message>
Update on 19/02/2021 at 12:47
</commit_message>
<xml_diff>
--- a/Documents/School policy documents/Curriculum Policy.docx
+++ b/Documents/School policy documents/Curriculum Policy.docx
@@ -1,6 +1,6 @@
 
 <file path=word/document.xml><?xml version="1.0" encoding="utf-8"?>
-<w:document xmlns:wpc="http://schemas.microsoft.com/office/word/2010/wordprocessingCanvas" xmlns:cx="http://schemas.microsoft.com/office/drawing/2014/chartex" xmlns:cx1="http://schemas.microsoft.com/office/drawing/2015/9/8/chartex" xmlns:cx2="http://schemas.microsoft.com/office/drawing/2015/10/21/chartex" xmlns:cx3="http://schemas.microsoft.com/office/drawing/2016/5/9/chartex" xmlns:cx4="http://schemas.microsoft.com/office/drawing/2016/5/10/chartex" xmlns:cx5="http://schemas.microsoft.com/office/drawing/2016/5/11/chartex" xmlns:cx6="http://schemas.microsoft.com/office/drawing/2016/5/12/chartex" xmlns:cx7="http://schemas.microsoft.com/office/drawing/2016/5/13/chartex" xmlns:cx8="http://schemas.microsoft.com/office/drawing/2016/5/14/chartex" xmlns:mc="http://schemas.openxmlformats.org/markup-compatibility/2006" xmlns:aink="http://schemas.microsoft.com/office/drawing/2016/ink" xmlns:am3d="http://schemas.microsoft.com/office/drawing/2017/model3d" xmlns:o="urn:schemas-microsoft-com:office:office" xmlns:r="http://schemas.openxmlformats.org/officeDocument/2006/relationships" xmlns:m="http://schemas.openxmlformats.org/officeDocument/2006/math" xmlns:v="urn:schemas-microsoft-com:vml" xmlns:wp14="http://schemas.microsoft.com/office/word/2010/wordprocessingDrawing" xmlns:wp="http://schemas.openxmlformats.org/drawingml/2006/wordprocessingDrawing" xmlns:w10="urn:schemas-microsoft-com:office:word" xmlns:w="http://schemas.openxmlformats.org/wordprocessingml/2006/main" xmlns:w14="http://schemas.microsoft.com/office/word/2010/wordml" xmlns:w15="http://schemas.microsoft.com/office/word/2012/wordml" xmlns:w16cid="http://schemas.microsoft.com/office/word/2016/wordml/cid" xmlns:w16se="http://schemas.microsoft.com/office/word/2015/wordml/symex" xmlns:wpg="http://schemas.microsoft.com/office/word/2010/wordprocessingGroup" xmlns:wpi="http://schemas.microsoft.com/office/word/2010/wordprocessingInk" xmlns:wne="http://schemas.microsoft.com/office/word/2006/wordml" xmlns:wps="http://schemas.microsoft.com/office/word/2010/wordprocessingShape" mc:Ignorable="w14 w15 w16se w16cid wp14">
+<w:document xmlns:wpc="http://schemas.microsoft.com/office/word/2010/wordprocessingCanvas" xmlns:cx="http://schemas.microsoft.com/office/drawing/2014/chartex" xmlns:cx1="http://schemas.microsoft.com/office/drawing/2015/9/8/chartex" xmlns:cx2="http://schemas.microsoft.com/office/drawing/2015/10/21/chartex" xmlns:cx3="http://schemas.microsoft.com/office/drawing/2016/5/9/chartex" xmlns:cx4="http://schemas.microsoft.com/office/drawing/2016/5/10/chartex" xmlns:cx5="http://schemas.microsoft.com/office/drawing/2016/5/11/chartex" xmlns:cx6="http://schemas.microsoft.com/office/drawing/2016/5/12/chartex" xmlns:cx7="http://schemas.microsoft.com/office/drawing/2016/5/13/chartex" xmlns:cx8="http://schemas.microsoft.com/office/drawing/2016/5/14/chartex" xmlns:mc="http://schemas.openxmlformats.org/markup-compatibility/2006" xmlns:aink="http://schemas.microsoft.com/office/drawing/2016/ink" xmlns:am3d="http://schemas.microsoft.com/office/drawing/2017/model3d" xmlns:o="urn:schemas-microsoft-com:office:office" xmlns:r="http://schemas.openxmlformats.org/officeDocument/2006/relationships" xmlns:m="http://schemas.openxmlformats.org/officeDocument/2006/math" xmlns:v="urn:schemas-microsoft-com:vml" xmlns:wp14="http://schemas.microsoft.com/office/word/2010/wordprocessingDrawing" xmlns:wp="http://schemas.openxmlformats.org/drawingml/2006/wordprocessingDrawing" xmlns:w10="urn:schemas-microsoft-com:office:word" xmlns:w="http://schemas.openxmlformats.org/wordprocessingml/2006/main" xmlns:w14="http://schemas.microsoft.com/office/word/2010/wordml" xmlns:w15="http://schemas.microsoft.com/office/word/2012/wordml" xmlns:w16cex="http://schemas.microsoft.com/office/word/2018/wordml/cex" xmlns:w16cid="http://schemas.microsoft.com/office/word/2016/wordml/cid" xmlns:w16="http://schemas.microsoft.com/office/word/2018/wordml" xmlns:w16se="http://schemas.microsoft.com/office/word/2015/wordml/symex" xmlns:wpg="http://schemas.microsoft.com/office/word/2010/wordprocessingGroup" xmlns:wpi="http://schemas.microsoft.com/office/word/2010/wordprocessingInk" xmlns:wne="http://schemas.microsoft.com/office/word/2006/wordml" xmlns:wps="http://schemas.microsoft.com/office/word/2010/wordprocessingShape" mc:Ignorable="w14 w15 w16se w16cid w16 w16cex wp14">
   <w:background w:color="FFFFFF"/>
   <w:body>
     <w:p>
@@ -279,7 +279,17 @@
           <w:szCs w:val="32"/>
           <w:lang w:val="en-US" w:eastAsia="en-US"/>
         </w:rPr>
-        <w:t>Spring Term 2020</w:t>
+        <w:t>Spring Term 202</w:t>
+      </w:r>
+      <w:r>
+        <w:rPr>
+          <w:rFonts w:ascii="Candara" w:eastAsia="Candara" w:hAnsi="Candara" w:cs="Candara"/>
+          <w:spacing w:val="-1"/>
+          <w:sz w:val="32"/>
+          <w:szCs w:val="32"/>
+          <w:lang w:val="en-US" w:eastAsia="en-US"/>
+        </w:rPr>
+        <w:t>1</w:t>
       </w:r>
     </w:p>
     <w:p>
@@ -563,7 +573,7 @@
           <w:szCs w:val="32"/>
           <w:lang w:val="en-US" w:eastAsia="en-US"/>
         </w:rPr>
-        <w:t>1</w:t>
+        <w:t>2</w:t>
       </w:r>
     </w:p>
     <w:p>
@@ -1190,7 +1200,7 @@
           <w:szCs w:val="24"/>
           <w:lang w:val="en-US" w:eastAsia="en-US"/>
         </w:rPr>
-        <w:t>17</w:t>
+        <w:t>19</w:t>
       </w:r>
       <w:r>
         <w:rPr>
@@ -1209,7 +1219,7 @@
           <w:szCs w:val="24"/>
           <w:lang w:val="en-US" w:eastAsia="en-US"/>
         </w:rPr>
-        <w:t xml:space="preserve"> February 2020</w:t>
+        <w:t xml:space="preserve"> February 2021</w:t>
       </w:r>
     </w:p>
     <w:p>
@@ -1465,7 +1475,7 @@
           <w:rFonts w:ascii="Candara" w:eastAsia="Arial" w:hAnsi="Candara"/>
           <w:sz w:val="24"/>
         </w:rPr>
-        <w:t>EHCP, and</w:t>
+        <w:t>EHCP and</w:t>
       </w:r>
       <w:r>
         <w:rPr>
@@ -3855,7 +3865,7 @@
           <w:p>
             <w:pPr>
               <w:spacing w:line="0" w:lineRule="atLeast"/>
-              <w:jc w:val="both"/>
+              <w:jc w:val="right"/>
               <w:rPr>
                 <w:rFonts w:ascii="Candara" w:eastAsia="Arial" w:hAnsi="Candara"/>
                 <w:b/>
@@ -5001,7 +5011,23 @@
           <w:rFonts w:ascii="Candara" w:eastAsia="Arial" w:hAnsi="Candara"/>
           <w:sz w:val="24"/>
         </w:rPr>
-        <w:t>The facilities on the premises for outdoor PE are limited. Public access to a Multi-Use Games Area is available on Shawhedge Road</w:t>
+        <w:t xml:space="preserve">The facilities on the premises for outdoor PE are limited. Public access to a Multi-Use Games Area is available on </w:t>
+      </w:r>
+      <w:proofErr w:type="spellStart"/>
+      <w:r>
+        <w:rPr>
+          <w:rFonts w:ascii="Candara" w:eastAsia="Arial" w:hAnsi="Candara"/>
+          <w:sz w:val="24"/>
+        </w:rPr>
+        <w:t>Shawhedge</w:t>
+      </w:r>
+      <w:proofErr w:type="spellEnd"/>
+      <w:r>
+        <w:rPr>
+          <w:rFonts w:ascii="Candara" w:eastAsia="Arial" w:hAnsi="Candara"/>
+          <w:sz w:val="24"/>
+        </w:rPr>
+        <w:t xml:space="preserve"> Road</w:t>
       </w:r>
       <w:r>
         <w:rPr>
@@ -5200,8 +5226,6 @@
         </w:rPr>
         <w:t>19</w:t>
       </w:r>
-      <w:bookmarkStart w:id="4" w:name="_GoBack"/>
-      <w:bookmarkEnd w:id="4"/>
       <w:r>
         <w:rPr>
           <w:rFonts w:ascii="Candara" w:eastAsia="Arial" w:hAnsi="Candara"/>
@@ -5760,7 +5784,7 @@
           <w:sz w:val="28"/>
         </w:rPr>
       </w:pPr>
-      <w:bookmarkStart w:id="5" w:name="_Hlk521676524"/>
+      <w:bookmarkStart w:id="4" w:name="_Hlk521676524"/>
       <w:r>
         <w:rPr>
           <w:rFonts w:ascii="Candara" w:eastAsia="Arial" w:hAnsi="Candara"/>
@@ -5770,7 +5794,7 @@
         <w:t>Out of Hours charges</w:t>
       </w:r>
     </w:p>
-    <w:bookmarkEnd w:id="5"/>
+    <w:bookmarkEnd w:id="4"/>
     <w:p>
       <w:pPr>
         <w:pStyle w:val="Default"/>
@@ -6338,57 +6362,7 @@
         <w:spacing w:line="0" w:lineRule="atLeast"/>
         <w:rPr>
           <w:rFonts w:ascii="Candara" w:hAnsi="Candara"/>
-          <w:b/>
           <w:sz w:val="22"/>
-          <w:u w:val="single"/>
-        </w:rPr>
-      </w:pPr>
-      <w:r>
-        <w:rPr>
-          <w:rFonts w:ascii="Candara" w:hAnsi="Candara"/>
-          <w:b/>
-          <w:sz w:val="22"/>
-          <w:u w:val="single"/>
-        </w:rPr>
-        <w:br w:type="page"/>
-      </w:r>
-      <w:r>
-        <w:rPr>
-          <w:rFonts w:ascii="Candara" w:hAnsi="Candara"/>
-          <w:b/>
-          <w:sz w:val="22"/>
-          <w:u w:val="single"/>
-        </w:rPr>
-        <w:lastRenderedPageBreak/>
-        <w:t>A</w:t>
-      </w:r>
-      <w:r>
-        <w:rPr>
-          <w:rFonts w:ascii="Candara" w:hAnsi="Candara"/>
-          <w:b/>
-          <w:sz w:val="22"/>
-          <w:u w:val="single"/>
-        </w:rPr>
-        <w:t>ppendix</w:t>
-      </w:r>
-      <w:r>
-        <w:rPr>
-          <w:rFonts w:ascii="Candara" w:hAnsi="Candara"/>
-          <w:b/>
-          <w:sz w:val="22"/>
-          <w:u w:val="single"/>
-        </w:rPr>
-        <w:t xml:space="preserve"> </w:t>
-      </w:r>
-    </w:p>
-    <w:p>
-      <w:pPr>
-        <w:spacing w:line="0" w:lineRule="atLeast"/>
-        <w:rPr>
-          <w:rFonts w:ascii="Candara" w:hAnsi="Candara"/>
-          <w:b/>
-          <w:sz w:val="22"/>
-          <w:u w:val="single"/>
         </w:rPr>
       </w:pPr>
     </w:p>
@@ -6398,89 +6372,11 @@
         <w:rPr>
           <w:rFonts w:ascii="Candara" w:hAnsi="Candara"/>
           <w:sz w:val="22"/>
-          <w:u w:val="single"/>
-        </w:rPr>
-      </w:pPr>
-      <w:r>
-        <w:rPr>
-          <w:rFonts w:ascii="Candara" w:hAnsi="Candara"/>
-          <w:sz w:val="22"/>
-          <w:u w:val="single"/>
-        </w:rPr>
-        <w:t>Motional p</w:t>
-      </w:r>
-      <w:r>
-        <w:rPr>
-          <w:rFonts w:ascii="Candara" w:hAnsi="Candara"/>
-          <w:sz w:val="22"/>
-          <w:u w:val="single"/>
-        </w:rPr>
-        <w:t>rofile</w:t>
-      </w:r>
-    </w:p>
-    <w:p>
-      <w:pPr>
-        <w:spacing w:line="0" w:lineRule="atLeast"/>
-        <w:rPr>
-          <w:rFonts w:ascii="Candara" w:hAnsi="Candara"/>
-          <w:sz w:val="22"/>
-          <w:u w:val="single"/>
-        </w:rPr>
-      </w:pPr>
-    </w:p>
-    <w:p>
-      <w:pPr>
-        <w:spacing w:line="0" w:lineRule="atLeast"/>
-      </w:pPr>
-      <w:r>
-        <w:rPr>
-          <w:rFonts w:ascii="Candara" w:hAnsi="Candara"/>
-          <w:sz w:val="22"/>
-        </w:rPr>
-        <w:t>Accessed at</w:t>
-      </w:r>
-      <w:r>
-        <w:rPr>
-          <w:rFonts w:ascii="Candara" w:hAnsi="Candara"/>
-          <w:sz w:val="22"/>
-        </w:rPr>
-        <w:t xml:space="preserve"> </w:t>
-      </w:r>
-      <w:hyperlink r:id="rId9" w:history="1">
-        <w:r>
-          <w:rPr>
-            <w:rStyle w:val="Hyperlink"/>
-          </w:rPr>
-          <w:t>https://motional.io/</w:t>
-        </w:r>
-      </w:hyperlink>
-    </w:p>
-    <w:p>
-      <w:pPr>
-        <w:spacing w:line="0" w:lineRule="atLeast"/>
-      </w:pPr>
-    </w:p>
-    <w:p>
-      <w:pPr>
-        <w:spacing w:line="0" w:lineRule="atLeast"/>
-        <w:rPr>
-          <w:rFonts w:ascii="Candara" w:hAnsi="Candara"/>
-          <w:sz w:val="22"/>
-        </w:rPr>
-      </w:pPr>
-      <w:r>
-        <w:rPr>
-          <w:noProof/>
-        </w:rPr>
-        <w:pict w14:anchorId="465DC5B0">
-          <v:shape id="Picture 1" o:spid="_x0000_i1027" type="#_x0000_t75" style="width:452.25pt;height:254.25pt;visibility:visible;mso-wrap-style:square">
-            <v:imagedata r:id="rId10" o:title=""/>
-          </v:shape>
-        </w:pict>
-      </w:r>
+        </w:rPr>
+      </w:pPr>
     </w:p>
     <w:sectPr>
-      <w:footerReference w:type="default" r:id="rId11"/>
+      <w:footerReference w:type="default" r:id="rId9"/>
       <w:pgSz w:w="11900" w:h="16838"/>
       <w:pgMar w:top="1440" w:right="1420" w:bottom="704" w:left="1440" w:header="0" w:footer="430" w:gutter="0"/>
       <w:cols w:space="0" w:equalWidth="0">
@@ -6493,7 +6389,7 @@
 </file>
 
 <file path=word/endnotes.xml><?xml version="1.0" encoding="utf-8"?>
-<w:endnotes xmlns:wpc="http://schemas.microsoft.com/office/word/2010/wordprocessingCanvas" xmlns:cx="http://schemas.microsoft.com/office/drawing/2014/chartex" xmlns:cx1="http://schemas.microsoft.com/office/drawing/2015/9/8/chartex" xmlns:cx2="http://schemas.microsoft.com/office/drawing/2015/10/21/chartex" xmlns:cx3="http://schemas.microsoft.com/office/drawing/2016/5/9/chartex" xmlns:cx4="http://schemas.microsoft.com/office/drawing/2016/5/10/chartex" xmlns:cx5="http://schemas.microsoft.com/office/drawing/2016/5/11/chartex" xmlns:cx6="http://schemas.microsoft.com/office/drawing/2016/5/12/chartex" xmlns:cx7="http://schemas.microsoft.com/office/drawing/2016/5/13/chartex" xmlns:cx8="http://schemas.microsoft.com/office/drawing/2016/5/14/chartex" xmlns:mc="http://schemas.openxmlformats.org/markup-compatibility/2006" xmlns:aink="http://schemas.microsoft.com/office/drawing/2016/ink" xmlns:am3d="http://schemas.microsoft.com/office/drawing/2017/model3d" xmlns:o="urn:schemas-microsoft-com:office:office" xmlns:r="http://schemas.openxmlformats.org/officeDocument/2006/relationships" xmlns:m="http://schemas.openxmlformats.org/officeDocument/2006/math" xmlns:v="urn:schemas-microsoft-com:vml" xmlns:wp14="http://schemas.microsoft.com/office/word/2010/wordprocessingDrawing" xmlns:wp="http://schemas.openxmlformats.org/drawingml/2006/wordprocessingDrawing" xmlns:w10="urn:schemas-microsoft-com:office:word" xmlns:w="http://schemas.openxmlformats.org/wordprocessingml/2006/main" xmlns:w14="http://schemas.microsoft.com/office/word/2010/wordml" xmlns:w15="http://schemas.microsoft.com/office/word/2012/wordml" xmlns:w16cid="http://schemas.microsoft.com/office/word/2016/wordml/cid" xmlns:w16se="http://schemas.microsoft.com/office/word/2015/wordml/symex" xmlns:wpg="http://schemas.microsoft.com/office/word/2010/wordprocessingGroup" xmlns:wpi="http://schemas.microsoft.com/office/word/2010/wordprocessingInk" xmlns:wne="http://schemas.microsoft.com/office/word/2006/wordml" xmlns:wps="http://schemas.microsoft.com/office/word/2010/wordprocessingShape" mc:Ignorable="w14 w15 w16se w16cid wp14">
+<w:endnotes xmlns:wpc="http://schemas.microsoft.com/office/word/2010/wordprocessingCanvas" xmlns:cx="http://schemas.microsoft.com/office/drawing/2014/chartex" xmlns:cx1="http://schemas.microsoft.com/office/drawing/2015/9/8/chartex" xmlns:cx2="http://schemas.microsoft.com/office/drawing/2015/10/21/chartex" xmlns:cx3="http://schemas.microsoft.com/office/drawing/2016/5/9/chartex" xmlns:cx4="http://schemas.microsoft.com/office/drawing/2016/5/10/chartex" xmlns:cx5="http://schemas.microsoft.com/office/drawing/2016/5/11/chartex" xmlns:cx6="http://schemas.microsoft.com/office/drawing/2016/5/12/chartex" xmlns:cx7="http://schemas.microsoft.com/office/drawing/2016/5/13/chartex" xmlns:cx8="http://schemas.microsoft.com/office/drawing/2016/5/14/chartex" xmlns:mc="http://schemas.openxmlformats.org/markup-compatibility/2006" xmlns:aink="http://schemas.microsoft.com/office/drawing/2016/ink" xmlns:am3d="http://schemas.microsoft.com/office/drawing/2017/model3d" xmlns:o="urn:schemas-microsoft-com:office:office" xmlns:r="http://schemas.openxmlformats.org/officeDocument/2006/relationships" xmlns:m="http://schemas.openxmlformats.org/officeDocument/2006/math" xmlns:v="urn:schemas-microsoft-com:vml" xmlns:wp14="http://schemas.microsoft.com/office/word/2010/wordprocessingDrawing" xmlns:wp="http://schemas.openxmlformats.org/drawingml/2006/wordprocessingDrawing" xmlns:w10="urn:schemas-microsoft-com:office:word" xmlns:w="http://schemas.openxmlformats.org/wordprocessingml/2006/main" xmlns:w14="http://schemas.microsoft.com/office/word/2010/wordml" xmlns:w15="http://schemas.microsoft.com/office/word/2012/wordml" xmlns:w16cex="http://schemas.microsoft.com/office/word/2018/wordml/cex" xmlns:w16cid="http://schemas.microsoft.com/office/word/2016/wordml/cid" xmlns:w16="http://schemas.microsoft.com/office/word/2018/wordml" xmlns:w16se="http://schemas.microsoft.com/office/word/2015/wordml/symex" xmlns:wpg="http://schemas.microsoft.com/office/word/2010/wordprocessingGroup" xmlns:wpi="http://schemas.microsoft.com/office/word/2010/wordprocessingInk" xmlns:wne="http://schemas.microsoft.com/office/word/2006/wordml" xmlns:wps="http://schemas.microsoft.com/office/word/2010/wordprocessingShape" mc:Ignorable="w14 w15 w16se w16cid w16 w16cex wp14">
   <w:endnote w:type="separator" w:id="-1">
     <w:p>
       <w:r>
@@ -6515,7 +6411,7 @@
 </file>
 
 <file path=word/footer1.xml><?xml version="1.0" encoding="utf-8"?>
-<w:ftr xmlns:wpc="http://schemas.microsoft.com/office/word/2010/wordprocessingCanvas" xmlns:cx="http://schemas.microsoft.com/office/drawing/2014/chartex" xmlns:cx1="http://schemas.microsoft.com/office/drawing/2015/9/8/chartex" xmlns:cx2="http://schemas.microsoft.com/office/drawing/2015/10/21/chartex" xmlns:cx3="http://schemas.microsoft.com/office/drawing/2016/5/9/chartex" xmlns:cx4="http://schemas.microsoft.com/office/drawing/2016/5/10/chartex" xmlns:cx5="http://schemas.microsoft.com/office/drawing/2016/5/11/chartex" xmlns:cx6="http://schemas.microsoft.com/office/drawing/2016/5/12/chartex" xmlns:cx7="http://schemas.microsoft.com/office/drawing/2016/5/13/chartex" xmlns:cx8="http://schemas.microsoft.com/office/drawing/2016/5/14/chartex" xmlns:mc="http://schemas.openxmlformats.org/markup-compatibility/2006" xmlns:aink="http://schemas.microsoft.com/office/drawing/2016/ink" xmlns:am3d="http://schemas.microsoft.com/office/drawing/2017/model3d" xmlns:o="urn:schemas-microsoft-com:office:office" xmlns:r="http://schemas.openxmlformats.org/officeDocument/2006/relationships" xmlns:m="http://schemas.openxmlformats.org/officeDocument/2006/math" xmlns:v="urn:schemas-microsoft-com:vml" xmlns:wp14="http://schemas.microsoft.com/office/word/2010/wordprocessingDrawing" xmlns:wp="http://schemas.openxmlformats.org/drawingml/2006/wordprocessingDrawing" xmlns:w10="urn:schemas-microsoft-com:office:word" xmlns:w="http://schemas.openxmlformats.org/wordprocessingml/2006/main" xmlns:w14="http://schemas.microsoft.com/office/word/2010/wordml" xmlns:w15="http://schemas.microsoft.com/office/word/2012/wordml" xmlns:w16cid="http://schemas.microsoft.com/office/word/2016/wordml/cid" xmlns:w16se="http://schemas.microsoft.com/office/word/2015/wordml/symex" xmlns:wpg="http://schemas.microsoft.com/office/word/2010/wordprocessingGroup" xmlns:wpi="http://schemas.microsoft.com/office/word/2010/wordprocessingInk" xmlns:wne="http://schemas.microsoft.com/office/word/2006/wordml" xmlns:wps="http://schemas.microsoft.com/office/word/2010/wordprocessingShape" mc:Ignorable="w14 w15 w16se w16cid wp14">
+<w:ftr xmlns:wpc="http://schemas.microsoft.com/office/word/2010/wordprocessingCanvas" xmlns:cx="http://schemas.microsoft.com/office/drawing/2014/chartex" xmlns:cx1="http://schemas.microsoft.com/office/drawing/2015/9/8/chartex" xmlns:cx2="http://schemas.microsoft.com/office/drawing/2015/10/21/chartex" xmlns:cx3="http://schemas.microsoft.com/office/drawing/2016/5/9/chartex" xmlns:cx4="http://schemas.microsoft.com/office/drawing/2016/5/10/chartex" xmlns:cx5="http://schemas.microsoft.com/office/drawing/2016/5/11/chartex" xmlns:cx6="http://schemas.microsoft.com/office/drawing/2016/5/12/chartex" xmlns:cx7="http://schemas.microsoft.com/office/drawing/2016/5/13/chartex" xmlns:cx8="http://schemas.microsoft.com/office/drawing/2016/5/14/chartex" xmlns:mc="http://schemas.openxmlformats.org/markup-compatibility/2006" xmlns:aink="http://schemas.microsoft.com/office/drawing/2016/ink" xmlns:am3d="http://schemas.microsoft.com/office/drawing/2017/model3d" xmlns:o="urn:schemas-microsoft-com:office:office" xmlns:r="http://schemas.openxmlformats.org/officeDocument/2006/relationships" xmlns:m="http://schemas.openxmlformats.org/officeDocument/2006/math" xmlns:v="urn:schemas-microsoft-com:vml" xmlns:wp14="http://schemas.microsoft.com/office/word/2010/wordprocessingDrawing" xmlns:wp="http://schemas.openxmlformats.org/drawingml/2006/wordprocessingDrawing" xmlns:w10="urn:schemas-microsoft-com:office:word" xmlns:w="http://schemas.openxmlformats.org/wordprocessingml/2006/main" xmlns:w14="http://schemas.microsoft.com/office/word/2010/wordml" xmlns:w15="http://schemas.microsoft.com/office/word/2012/wordml" xmlns:w16cex="http://schemas.microsoft.com/office/word/2018/wordml/cex" xmlns:w16cid="http://schemas.microsoft.com/office/word/2016/wordml/cid" xmlns:w16="http://schemas.microsoft.com/office/word/2018/wordml" xmlns:w16se="http://schemas.microsoft.com/office/word/2015/wordml/symex" xmlns:wpg="http://schemas.microsoft.com/office/word/2010/wordprocessingGroup" xmlns:wpi="http://schemas.microsoft.com/office/word/2010/wordprocessingInk" xmlns:wne="http://schemas.microsoft.com/office/word/2006/wordml" xmlns:wps="http://schemas.microsoft.com/office/word/2010/wordprocessingShape" mc:Ignorable="w14 w15 w16se w16cid w16 w16cex wp14">
   <w:p>
     <w:pPr>
       <w:pStyle w:val="Footer"/>
@@ -6563,7 +6459,7 @@
 </file>
 
 <file path=word/footnotes.xml><?xml version="1.0" encoding="utf-8"?>
-<w:footnotes xmlns:wpc="http://schemas.microsoft.com/office/word/2010/wordprocessingCanvas" xmlns:cx="http://schemas.microsoft.com/office/drawing/2014/chartex" xmlns:cx1="http://schemas.microsoft.com/office/drawing/2015/9/8/chartex" xmlns:cx2="http://schemas.microsoft.com/office/drawing/2015/10/21/chartex" xmlns:cx3="http://schemas.microsoft.com/office/drawing/2016/5/9/chartex" xmlns:cx4="http://schemas.microsoft.com/office/drawing/2016/5/10/chartex" xmlns:cx5="http://schemas.microsoft.com/office/drawing/2016/5/11/chartex" xmlns:cx6="http://schemas.microsoft.com/office/drawing/2016/5/12/chartex" xmlns:cx7="http://schemas.microsoft.com/office/drawing/2016/5/13/chartex" xmlns:cx8="http://schemas.microsoft.com/office/drawing/2016/5/14/chartex" xmlns:mc="http://schemas.openxmlformats.org/markup-compatibility/2006" xmlns:aink="http://schemas.microsoft.com/office/drawing/2016/ink" xmlns:am3d="http://schemas.microsoft.com/office/drawing/2017/model3d" xmlns:o="urn:schemas-microsoft-com:office:office" xmlns:r="http://schemas.openxmlformats.org/officeDocument/2006/relationships" xmlns:m="http://schemas.openxmlformats.org/officeDocument/2006/math" xmlns:v="urn:schemas-microsoft-com:vml" xmlns:wp14="http://schemas.microsoft.com/office/word/2010/wordprocessingDrawing" xmlns:wp="http://schemas.openxmlformats.org/drawingml/2006/wordprocessingDrawing" xmlns:w10="urn:schemas-microsoft-com:office:word" xmlns:w="http://schemas.openxmlformats.org/wordprocessingml/2006/main" xmlns:w14="http://schemas.microsoft.com/office/word/2010/wordml" xmlns:w15="http://schemas.microsoft.com/office/word/2012/wordml" xmlns:w16cid="http://schemas.microsoft.com/office/word/2016/wordml/cid" xmlns:w16se="http://schemas.microsoft.com/office/word/2015/wordml/symex" xmlns:wpg="http://schemas.microsoft.com/office/word/2010/wordprocessingGroup" xmlns:wpi="http://schemas.microsoft.com/office/word/2010/wordprocessingInk" xmlns:wne="http://schemas.microsoft.com/office/word/2006/wordml" xmlns:wps="http://schemas.microsoft.com/office/word/2010/wordprocessingShape" mc:Ignorable="w14 w15 w16se w16cid wp14">
+<w:footnotes xmlns:wpc="http://schemas.microsoft.com/office/word/2010/wordprocessingCanvas" xmlns:cx="http://schemas.microsoft.com/office/drawing/2014/chartex" xmlns:cx1="http://schemas.microsoft.com/office/drawing/2015/9/8/chartex" xmlns:cx2="http://schemas.microsoft.com/office/drawing/2015/10/21/chartex" xmlns:cx3="http://schemas.microsoft.com/office/drawing/2016/5/9/chartex" xmlns:cx4="http://schemas.microsoft.com/office/drawing/2016/5/10/chartex" xmlns:cx5="http://schemas.microsoft.com/office/drawing/2016/5/11/chartex" xmlns:cx6="http://schemas.microsoft.com/office/drawing/2016/5/12/chartex" xmlns:cx7="http://schemas.microsoft.com/office/drawing/2016/5/13/chartex" xmlns:cx8="http://schemas.microsoft.com/office/drawing/2016/5/14/chartex" xmlns:mc="http://schemas.openxmlformats.org/markup-compatibility/2006" xmlns:aink="http://schemas.microsoft.com/office/drawing/2016/ink" xmlns:am3d="http://schemas.microsoft.com/office/drawing/2017/model3d" xmlns:o="urn:schemas-microsoft-com:office:office" xmlns:r="http://schemas.openxmlformats.org/officeDocument/2006/relationships" xmlns:m="http://schemas.openxmlformats.org/officeDocument/2006/math" xmlns:v="urn:schemas-microsoft-com:vml" xmlns:wp14="http://schemas.microsoft.com/office/word/2010/wordprocessingDrawing" xmlns:wp="http://schemas.openxmlformats.org/drawingml/2006/wordprocessingDrawing" xmlns:w10="urn:schemas-microsoft-com:office:word" xmlns:w="http://schemas.openxmlformats.org/wordprocessingml/2006/main" xmlns:w14="http://schemas.microsoft.com/office/word/2010/wordml" xmlns:w15="http://schemas.microsoft.com/office/word/2012/wordml" xmlns:w16cex="http://schemas.microsoft.com/office/word/2018/wordml/cex" xmlns:w16cid="http://schemas.microsoft.com/office/word/2016/wordml/cid" xmlns:w16="http://schemas.microsoft.com/office/word/2018/wordml" xmlns:w16se="http://schemas.microsoft.com/office/word/2015/wordml/symex" xmlns:wpg="http://schemas.microsoft.com/office/word/2010/wordprocessingGroup" xmlns:wpi="http://schemas.microsoft.com/office/word/2010/wordprocessingInk" xmlns:wne="http://schemas.microsoft.com/office/word/2006/wordml" xmlns:wps="http://schemas.microsoft.com/office/word/2010/wordprocessingShape" mc:Ignorable="w14 w15 w16se w16cid w16 w16cex wp14">
   <w:footnote w:type="separator" w:id="-1">
     <w:p>
       <w:r>
@@ -6585,7 +6481,7 @@
 </file>
 
 <file path=word/numbering.xml><?xml version="1.0" encoding="utf-8"?>
-<w:numbering xmlns:wpc="http://schemas.microsoft.com/office/word/2010/wordprocessingCanvas" xmlns:cx="http://schemas.microsoft.com/office/drawing/2014/chartex" xmlns:cx1="http://schemas.microsoft.com/office/drawing/2015/9/8/chartex" xmlns:cx2="http://schemas.microsoft.com/office/drawing/2015/10/21/chartex" xmlns:cx3="http://schemas.microsoft.com/office/drawing/2016/5/9/chartex" xmlns:cx4="http://schemas.microsoft.com/office/drawing/2016/5/10/chartex" xmlns:cx5="http://schemas.microsoft.com/office/drawing/2016/5/11/chartex" xmlns:cx6="http://schemas.microsoft.com/office/drawing/2016/5/12/chartex" xmlns:cx7="http://schemas.microsoft.com/office/drawing/2016/5/13/chartex" xmlns:cx8="http://schemas.microsoft.com/office/drawing/2016/5/14/chartex" xmlns:mc="http://schemas.openxmlformats.org/markup-compatibility/2006" xmlns:aink="http://schemas.microsoft.com/office/drawing/2016/ink" xmlns:am3d="http://schemas.microsoft.com/office/drawing/2017/model3d" xmlns:o="urn:schemas-microsoft-com:office:office" xmlns:r="http://schemas.openxmlformats.org/officeDocument/2006/relationships" xmlns:m="http://schemas.openxmlformats.org/officeDocument/2006/math" xmlns:v="urn:schemas-microsoft-com:vml" xmlns:wp14="http://schemas.microsoft.com/office/word/2010/wordprocessingDrawing" xmlns:wp="http://schemas.openxmlformats.org/drawingml/2006/wordprocessingDrawing" xmlns:w10="urn:schemas-microsoft-com:office:word" xmlns:w="http://schemas.openxmlformats.org/wordprocessingml/2006/main" xmlns:w14="http://schemas.microsoft.com/office/word/2010/wordml" xmlns:w15="http://schemas.microsoft.com/office/word/2012/wordml" xmlns:w16cid="http://schemas.microsoft.com/office/word/2016/wordml/cid" xmlns:w16se="http://schemas.microsoft.com/office/word/2015/wordml/symex" xmlns:wpg="http://schemas.microsoft.com/office/word/2010/wordprocessingGroup" xmlns:wpi="http://schemas.microsoft.com/office/word/2010/wordprocessingInk" xmlns:wne="http://schemas.microsoft.com/office/word/2006/wordml" xmlns:wps="http://schemas.microsoft.com/office/word/2010/wordprocessingShape" mc:Ignorable="w14 w15 w16se w16cid wp14">
+<w:numbering xmlns:wpc="http://schemas.microsoft.com/office/word/2010/wordprocessingCanvas" xmlns:cx="http://schemas.microsoft.com/office/drawing/2014/chartex" xmlns:cx1="http://schemas.microsoft.com/office/drawing/2015/9/8/chartex" xmlns:cx2="http://schemas.microsoft.com/office/drawing/2015/10/21/chartex" xmlns:cx3="http://schemas.microsoft.com/office/drawing/2016/5/9/chartex" xmlns:cx4="http://schemas.microsoft.com/office/drawing/2016/5/10/chartex" xmlns:cx5="http://schemas.microsoft.com/office/drawing/2016/5/11/chartex" xmlns:cx6="http://schemas.microsoft.com/office/drawing/2016/5/12/chartex" xmlns:cx7="http://schemas.microsoft.com/office/drawing/2016/5/13/chartex" xmlns:cx8="http://schemas.microsoft.com/office/drawing/2016/5/14/chartex" xmlns:mc="http://schemas.openxmlformats.org/markup-compatibility/2006" xmlns:aink="http://schemas.microsoft.com/office/drawing/2016/ink" xmlns:am3d="http://schemas.microsoft.com/office/drawing/2017/model3d" xmlns:o="urn:schemas-microsoft-com:office:office" xmlns:r="http://schemas.openxmlformats.org/officeDocument/2006/relationships" xmlns:m="http://schemas.openxmlformats.org/officeDocument/2006/math" xmlns:v="urn:schemas-microsoft-com:vml" xmlns:wp14="http://schemas.microsoft.com/office/word/2010/wordprocessingDrawing" xmlns:wp="http://schemas.openxmlformats.org/drawingml/2006/wordprocessingDrawing" xmlns:w10="urn:schemas-microsoft-com:office:word" xmlns:w="http://schemas.openxmlformats.org/wordprocessingml/2006/main" xmlns:w14="http://schemas.microsoft.com/office/word/2010/wordml" xmlns:w15="http://schemas.microsoft.com/office/word/2012/wordml" xmlns:w16cex="http://schemas.microsoft.com/office/word/2018/wordml/cex" xmlns:w16cid="http://schemas.microsoft.com/office/word/2016/wordml/cid" xmlns:w16="http://schemas.microsoft.com/office/word/2018/wordml" xmlns:w16se="http://schemas.microsoft.com/office/word/2015/wordml/symex" xmlns:wpg="http://schemas.microsoft.com/office/word/2010/wordprocessingGroup" xmlns:wpi="http://schemas.microsoft.com/office/word/2010/wordprocessingInk" xmlns:wne="http://schemas.microsoft.com/office/word/2006/wordml" xmlns:wps="http://schemas.microsoft.com/office/word/2010/wordprocessingShape" mc:Ignorable="w14 w15 w16se w16cid w16 w16cex wp14">
   <w:abstractNum w:abstractNumId="0" w15:restartNumberingAfterBreak="0">
     <w:nsid w:val="00000001"/>
     <w:multiLevelType w:val="hybridMultilevel"/>
@@ -6981,7 +6877,7 @@
 </file>
 
 <file path=word/styles.xml><?xml version="1.0" encoding="utf-8"?>
-<w:styles xmlns:mc="http://schemas.openxmlformats.org/markup-compatibility/2006" xmlns:r="http://schemas.openxmlformats.org/officeDocument/2006/relationships" xmlns:w="http://schemas.openxmlformats.org/wordprocessingml/2006/main" xmlns:w14="http://schemas.microsoft.com/office/word/2010/wordml" xmlns:w15="http://schemas.microsoft.com/office/word/2012/wordml" xmlns:w16cid="http://schemas.microsoft.com/office/word/2016/wordml/cid" xmlns:w16se="http://schemas.microsoft.com/office/word/2015/wordml/symex" mc:Ignorable="w14 w15 w16se w16cid">
+<w:styles xmlns:mc="http://schemas.openxmlformats.org/markup-compatibility/2006" xmlns:r="http://schemas.openxmlformats.org/officeDocument/2006/relationships" xmlns:w="http://schemas.openxmlformats.org/wordprocessingml/2006/main" xmlns:w14="http://schemas.microsoft.com/office/word/2010/wordml" xmlns:w15="http://schemas.microsoft.com/office/word/2012/wordml" xmlns:w16cex="http://schemas.microsoft.com/office/word/2018/wordml/cex" xmlns:w16cid="http://schemas.microsoft.com/office/word/2016/wordml/cid" xmlns:w16="http://schemas.microsoft.com/office/word/2018/wordml" xmlns:w16se="http://schemas.microsoft.com/office/word/2015/wordml/symex" mc:Ignorable="w14 w15 w16se w16cid w16 w16cex">
   <w:docDefaults>
     <w:rPrDefault>
       <w:rPr>
@@ -7833,7 +7729,7 @@
 </file>
 
 <file path=customXml/itemProps1.xml><?xml version="1.0" encoding="utf-8"?>
-<ds:datastoreItem xmlns:ds="http://schemas.openxmlformats.org/officeDocument/2006/customXml" ds:itemID="{945585B4-3598-4ECE-888A-D9332841C514}">
+<ds:datastoreItem xmlns:ds="http://schemas.openxmlformats.org/officeDocument/2006/customXml" ds:itemID="{5167D1D9-4516-47CE-9BCE-889EFA138AB2}">
   <ds:schemaRefs>
     <ds:schemaRef ds:uri="http://schemas.openxmlformats.org/officeDocument/2006/bibliography"/>
   </ds:schemaRefs>

</xml_diff>